<commit_message>
updated with all known addresses
</commit_message>
<xml_diff>
--- a/NWFLUG/mtg-2016-10-03/known-attendees.docx
+++ b/NWFLUG/mtg-2016-10-03/known-attendees.docx
@@ -715,116 +715,6 @@
               <w:rPr>
                 <w:rFonts w:cs="Times New Roman"/>
               </w:rPr>
-              <w:t>5</w:t>
-            </w:r>
-          </w:p>
-        </w:tc>
-        <w:tc>
-          <w:tcPr>
-            <w:tcW w:w="1417" w:type="dxa"/>
-            <w:shd w:val="clear" w:color="auto" w:fill="auto"/>
-            <w:tcMar>
-              <w:left w:w="115" w:type="dxa"/>
-            </w:tcMar>
-          </w:tcPr>
-          <w:p>
-            <w:pPr>
-              <w:rPr>
-                <w:rFonts w:cs="Times New Roman"/>
-              </w:rPr>
-            </w:pPr>
-            <w:r>
-              <w:rPr>
-                <w:rFonts w:cs="Times New Roman"/>
-              </w:rPr>
-              <w:t>Boudreaux</w:t>
-            </w:r>
-          </w:p>
-        </w:tc>
-        <w:tc>
-          <w:tcPr>
-            <w:tcW w:w="1620" w:type="dxa"/>
-            <w:shd w:val="clear" w:color="auto" w:fill="auto"/>
-            <w:tcMar>
-              <w:left w:w="115" w:type="dxa"/>
-            </w:tcMar>
-          </w:tcPr>
-          <w:p>
-            <w:pPr>
-              <w:rPr>
-                <w:rFonts w:cs="Times New Roman"/>
-              </w:rPr>
-            </w:pPr>
-            <w:r>
-              <w:rPr>
-                <w:rFonts w:cs="Times New Roman"/>
-              </w:rPr>
-              <w:t>Ellis</w:t>
-            </w:r>
-          </w:p>
-        </w:tc>
-        <w:tc>
-          <w:tcPr>
-            <w:tcW w:w="4468" w:type="dxa"/>
-            <w:gridSpan w:val="2"/>
-            <w:shd w:val="clear" w:color="auto" w:fill="auto"/>
-            <w:tcMar>
-              <w:left w:w="115" w:type="dxa"/>
-            </w:tcMar>
-          </w:tcPr>
-          <w:p>
-            <w:pPr>
-              <w:rPr>
-                <w:rFonts w:cs="Times New Roman"/>
-                <w:shd w:val="clear" w:color="auto" w:fill="FFFFFF"/>
-              </w:rPr>
-            </w:pPr>
-            <w:r>
-              <w:rPr>
-                <w:rFonts w:cs="Times New Roman"/>
-                <w:shd w:val="clear" w:color="auto" w:fill="FFFFFF"/>
-              </w:rPr>
-              <w:t>ellisboudr@aol.com</w:t>
-            </w:r>
-          </w:p>
-        </w:tc>
-        <w:tc>
-          <w:tcPr>
-            <w:tcW w:w="1465" w:type="dxa"/>
-            <w:shd w:val="clear" w:color="auto" w:fill="auto"/>
-            <w:tcMar>
-              <w:left w:w="115" w:type="dxa"/>
-            </w:tcMar>
-          </w:tcPr>
-          <w:p>
-            <w:pPr>
-              <w:rPr>
-                <w:rFonts w:cs="Times New Roman"/>
-                <w:shd w:val="clear" w:color="auto" w:fill="FFFFFF"/>
-              </w:rPr>
-            </w:pPr>
-          </w:p>
-        </w:tc>
-      </w:tr>
-      <w:tr>
-        <w:tc>
-          <w:tcPr>
-            <w:tcW w:w="620" w:type="dxa"/>
-            <w:shd w:val="clear" w:color="auto" w:fill="auto"/>
-            <w:tcMar>
-              <w:left w:w="115" w:type="dxa"/>
-            </w:tcMar>
-          </w:tcPr>
-          <w:p>
-            <w:pPr>
-              <w:rPr>
-                <w:rFonts w:cs="Times New Roman"/>
-              </w:rPr>
-            </w:pPr>
-            <w:r>
-              <w:rPr>
-                <w:rFonts w:cs="Times New Roman"/>
-              </w:rPr>
               <w:t>6</w:t>
             </w:r>
           </w:p>
@@ -2441,7 +2331,7 @@
               <w:rPr>
                 <w:rFonts w:cs="Times New Roman"/>
               </w:rPr>
-              <w:t>Hills</w:t>
+              <w:t>Harris</w:t>
             </w:r>
           </w:p>
         </w:tc>
@@ -2463,7 +2353,7 @@
               <w:rPr>
                 <w:rFonts w:cs="Times New Roman"/>
               </w:rPr>
-              <w:t>Sally</w:t>
+              <w:t>Terrance</w:t>
             </w:r>
           </w:p>
         </w:tc>
@@ -2480,13 +2370,15 @@
             <w:pPr>
               <w:rPr>
                 <w:rFonts w:cs="Times New Roman"/>
-              </w:rPr>
-            </w:pPr>
-            <w:r>
-              <w:rPr>
-                <w:rFonts w:cs="Times New Roman"/>
-              </w:rPr>
-              <w:t>sally.sage.hills@doolittleinstitute.org</w:t>
+                <w:shd w:val="clear" w:color="auto" w:fill="FFFFFF"/>
+              </w:rPr>
+            </w:pPr>
+            <w:r>
+              <w:rPr>
+                <w:rFonts w:cs="Times New Roman"/>
+                <w:shd w:val="clear" w:color="auto" w:fill="FFFFFF"/>
+              </w:rPr>
+              <w:t>tharrisone@polarismail.net</w:t>
             </w:r>
           </w:p>
         </w:tc>
@@ -2549,7 +2441,7 @@
               <w:rPr>
                 <w:rFonts w:cs="Times New Roman"/>
               </w:rPr>
-              <w:t>Kaiser</w:t>
+              <w:t>Hills</w:t>
             </w:r>
           </w:p>
         </w:tc>
@@ -2571,7 +2463,7 @@
               <w:rPr>
                 <w:rFonts w:cs="Times New Roman"/>
               </w:rPr>
-              <w:t>Mike</w:t>
+              <w:t>Sally</w:t>
             </w:r>
           </w:p>
         </w:tc>
@@ -2593,9 +2485,8 @@
             <w:r>
               <w:rPr>
                 <w:rFonts w:cs="Times New Roman"/>
-                <w:shd w:val="clear" w:color="auto" w:fill="FFFFFF"/>
-              </w:rPr>
-              <w:t>mkaiser@afo.net</w:t>
+              </w:rPr>
+              <w:t>sally.sage.hills@doolittleinstitute.org</w:t>
             </w:r>
           </w:p>
         </w:tc>
@@ -2614,13 +2505,6 @@
                 <w:shd w:val="clear" w:color="auto" w:fill="FFFFFF"/>
               </w:rPr>
             </w:pPr>
-            <w:r>
-              <w:rPr>
-                <w:rFonts w:cs="Times New Roman"/>
-                <w:shd w:val="clear" w:color="auto" w:fill="FFFFFF"/>
-              </w:rPr>
-              <w:t>P</w:t>
-            </w:r>
           </w:p>
         </w:tc>
       </w:tr>
@@ -2643,7 +2527,7 @@
               <w:rPr>
                 <w:rFonts w:cs="Times New Roman"/>
               </w:rPr>
-              <w:t>22</w:t>
+              <w:t>23</w:t>
             </w:r>
           </w:p>
         </w:tc>
@@ -2665,7 +2549,7 @@
               <w:rPr>
                 <w:rFonts w:cs="Times New Roman"/>
               </w:rPr>
-              <w:t>Kimm</w:t>
+              <w:t>Jehu</w:t>
             </w:r>
           </w:p>
         </w:tc>
@@ -2687,7 +2571,7 @@
               <w:rPr>
                 <w:rFonts w:cs="Times New Roman"/>
               </w:rPr>
-              <w:t>Matthew</w:t>
+              <w:t>Tony</w:t>
             </w:r>
           </w:p>
         </w:tc>
@@ -2710,7 +2594,7 @@
               <w:rPr>
                 <w:rFonts w:cs="Times New Roman"/>
               </w:rPr>
-              <w:t>modshock@gmail.com</w:t>
+              <w:t>tonyjehu77@gmail.com</w:t>
             </w:r>
           </w:p>
         </w:tc>
@@ -2726,14 +2610,9 @@
             <w:pPr>
               <w:rPr>
                 <w:rFonts w:cs="Times New Roman"/>
-              </w:rPr>
-            </w:pPr>
-            <w:r>
-              <w:rPr>
-                <w:rFonts w:cs="Times New Roman"/>
-              </w:rPr>
-              <w:t>EP</w:t>
-            </w:r>
+                <w:shd w:val="clear" w:color="auto" w:fill="FFFFFF"/>
+              </w:rPr>
+            </w:pPr>
           </w:p>
         </w:tc>
       </w:tr>
@@ -2756,7 +2635,7 @@
               <w:rPr>
                 <w:rFonts w:cs="Times New Roman"/>
               </w:rPr>
-              <w:t>23</w:t>
+              <w:t>24</w:t>
             </w:r>
           </w:p>
         </w:tc>
@@ -2778,7 +2657,7 @@
               <w:rPr>
                 <w:rFonts w:cs="Times New Roman"/>
               </w:rPr>
-              <w:t>Mahala</w:t>
+              <w:t>Kaiser</w:t>
             </w:r>
           </w:p>
         </w:tc>
@@ -2800,7 +2679,7 @@
               <w:rPr>
                 <w:rFonts w:cs="Times New Roman"/>
               </w:rPr>
-              <w:t>Frank</w:t>
+              <w:t>Mike</w:t>
             </w:r>
           </w:p>
         </w:tc>
@@ -2817,15 +2696,14 @@
             <w:pPr>
               <w:rPr>
                 <w:rFonts w:cs="Times New Roman"/>
-                <w:shd w:val="clear" w:color="auto" w:fill="FFFFFF"/>
-              </w:rPr>
-            </w:pPr>
-            <w:r>
-              <w:rPr>
-                <w:rFonts w:cs="Times New Roman"/>
-                <w:shd w:val="clear" w:color="auto" w:fill="FFFFFF"/>
-              </w:rPr>
-              <w:t>fmahala@zoho.com</w:t>
+              </w:rPr>
+            </w:pPr>
+            <w:r>
+              <w:rPr>
+                <w:rFonts w:cs="Times New Roman"/>
+                <w:shd w:val="clear" w:color="auto" w:fill="FFFFFF"/>
+              </w:rPr>
+              <w:t>mkaiser@afo.net</w:t>
             </w:r>
           </w:p>
         </w:tc>
@@ -2849,7 +2727,7 @@
                 <w:rFonts w:cs="Times New Roman"/>
                 <w:shd w:val="clear" w:color="auto" w:fill="FFFFFF"/>
               </w:rPr>
-              <w:t>EPT</w:t>
+              <w:t>P</w:t>
             </w:r>
           </w:p>
         </w:tc>
@@ -2873,7 +2751,7 @@
               <w:rPr>
                 <w:rFonts w:cs="Times New Roman"/>
               </w:rPr>
-              <w:t>24</w:t>
+              <w:t>25</w:t>
             </w:r>
           </w:p>
         </w:tc>
@@ -2895,7 +2773,7 @@
               <w:rPr>
                 <w:rFonts w:cs="Times New Roman"/>
               </w:rPr>
-              <w:t>McGovern</w:t>
+              <w:t>Larson</w:t>
             </w:r>
           </w:p>
         </w:tc>
@@ -2917,7 +2795,7 @@
               <w:rPr>
                 <w:rFonts w:cs="Times New Roman"/>
               </w:rPr>
-              <w:t>Kevin T.</w:t>
+              <w:t>Adrienne</w:t>
             </w:r>
           </w:p>
         </w:tc>
@@ -2942,7 +2820,7 @@
                 <w:rFonts w:cs="Times New Roman"/>
                 <w:shd w:val="clear" w:color="auto" w:fill="FFFFFF"/>
               </w:rPr>
-              <w:t>kevin.mcgovern@rocketmail.com</w:t>
+              <w:t>adriennelarson64@gmail.com</w:t>
             </w:r>
           </w:p>
         </w:tc>
@@ -2983,7 +2861,7 @@
               <w:rPr>
                 <w:rFonts w:cs="Times New Roman"/>
               </w:rPr>
-              <w:t>25</w:t>
+              <w:t>26</w:t>
             </w:r>
           </w:p>
         </w:tc>
@@ -3005,7 +2883,7 @@
               <w:rPr>
                 <w:rFonts w:cs="Times New Roman"/>
               </w:rPr>
-              <w:t>McGraw</w:t>
+              <w:t>Larson</w:t>
             </w:r>
           </w:p>
         </w:tc>
@@ -3027,7 +2905,7 @@
               <w:rPr>
                 <w:rFonts w:cs="Times New Roman"/>
               </w:rPr>
-              <w:t>Bill</w:t>
+              <w:t>Richard</w:t>
             </w:r>
           </w:p>
         </w:tc>
@@ -3050,10 +2928,9 @@
             <w:r>
               <w:rPr>
                 <w:rFonts w:cs="Times New Roman"/>
-                <w:color w:val="222222"/>
-                <w:shd w:val="clear" w:color="auto" w:fill="FFFFFF"/>
-              </w:rPr>
-              <w:t>bill_m_mcgraw@yahoo.com</w:t>
+                <w:shd w:val="clear" w:color="auto" w:fill="FFFFFF"/>
+              </w:rPr>
+              <w:t>ranljr55@gmail.com</w:t>
             </w:r>
           </w:p>
         </w:tc>
@@ -3069,7 +2946,6 @@
             <w:pPr>
               <w:rPr>
                 <w:rFonts w:cs="Times New Roman"/>
-                <w:color w:val="222222"/>
                 <w:shd w:val="clear" w:color="auto" w:fill="FFFFFF"/>
               </w:rPr>
             </w:pPr>
@@ -3095,7 +2971,7 @@
               <w:rPr>
                 <w:rFonts w:cs="Times New Roman"/>
               </w:rPr>
-              <w:t>26</w:t>
+              <w:t>28</w:t>
             </w:r>
           </w:p>
         </w:tc>
@@ -3117,7 +2993,7 @@
               <w:rPr>
                 <w:rFonts w:cs="Times New Roman"/>
               </w:rPr>
-              <w:t>Merts</w:t>
+              <w:t>Mahala</w:t>
             </w:r>
           </w:p>
         </w:tc>
@@ -3139,7 +3015,7 @@
               <w:rPr>
                 <w:rFonts w:cs="Times New Roman"/>
               </w:rPr>
-              <w:t>Andrew</w:t>
+              <w:t>Frank</w:t>
             </w:r>
           </w:p>
         </w:tc>
@@ -3156,14 +3032,15 @@
             <w:pPr>
               <w:rPr>
                 <w:rFonts w:cs="Times New Roman"/>
-              </w:rPr>
-            </w:pPr>
-            <w:r>
-              <w:rPr>
-                <w:rFonts w:cs="Times New Roman"/>
-                <w:shd w:val="clear" w:color="auto" w:fill="FFFFFF"/>
-              </w:rPr>
-              <w:t>andrew@andrewmerts.com</w:t>
+                <w:shd w:val="clear" w:color="auto" w:fill="FFFFFF"/>
+              </w:rPr>
+            </w:pPr>
+            <w:r>
+              <w:rPr>
+                <w:rFonts w:cs="Times New Roman"/>
+                <w:shd w:val="clear" w:color="auto" w:fill="FFFFFF"/>
+              </w:rPr>
+              <w:t>fmahala@zoho.com</w:t>
             </w:r>
           </w:p>
         </w:tc>
@@ -3187,7 +3064,7 @@
                 <w:rFonts w:cs="Times New Roman"/>
                 <w:shd w:val="clear" w:color="auto" w:fill="FFFFFF"/>
               </w:rPr>
-              <w:t>P</w:t>
+              <w:t>EPT</w:t>
             </w:r>
           </w:p>
         </w:tc>
@@ -3211,7 +3088,7 @@
               <w:rPr>
                 <w:rFonts w:cs="Times New Roman"/>
               </w:rPr>
-              <w:t>27</w:t>
+              <w:t>29</w:t>
             </w:r>
           </w:p>
         </w:tc>
@@ -3233,7 +3110,7 @@
               <w:rPr>
                 <w:rFonts w:cs="Times New Roman"/>
               </w:rPr>
-              <w:t>O'Connor</w:t>
+              <w:t>McGovern</w:t>
             </w:r>
           </w:p>
         </w:tc>
@@ -3255,7 +3132,7 @@
               <w:rPr>
                 <w:rFonts w:cs="Times New Roman"/>
               </w:rPr>
-              <w:t>Daniel</w:t>
+              <w:t>Kevin T.</w:t>
             </w:r>
           </w:p>
         </w:tc>
@@ -3280,7 +3157,7 @@
                 <w:rFonts w:cs="Times New Roman"/>
                 <w:shd w:val="clear" w:color="auto" w:fill="FFFFFF"/>
               </w:rPr>
-              <w:t>doconnor7@gmail.com</w:t>
+              <w:t>kevin.mcgovern@rocketmail.com</w:t>
             </w:r>
           </w:p>
         </w:tc>
@@ -3299,13 +3176,6 @@
                 <w:shd w:val="clear" w:color="auto" w:fill="FFFFFF"/>
               </w:rPr>
             </w:pPr>
-            <w:r>
-              <w:rPr>
-                <w:rFonts w:cs="Times New Roman"/>
-                <w:shd w:val="clear" w:color="auto" w:fill="FFFFFF"/>
-              </w:rPr>
-              <w:t>EPT</w:t>
-            </w:r>
           </w:p>
         </w:tc>
       </w:tr>
@@ -3328,7 +3198,7 @@
               <w:rPr>
                 <w:rFonts w:cs="Times New Roman"/>
               </w:rPr>
-              <w:t>28</w:t>
+              <w:t>30</w:t>
             </w:r>
           </w:p>
         </w:tc>
@@ -3350,7 +3220,7 @@
               <w:rPr>
                 <w:rFonts w:cs="Times New Roman"/>
               </w:rPr>
-              <w:t>Outhaithany</w:t>
+              <w:t>McGraw</w:t>
             </w:r>
           </w:p>
         </w:tc>
@@ -3372,7 +3242,7 @@
               <w:rPr>
                 <w:rFonts w:cs="Times New Roman"/>
               </w:rPr>
-              <w:t>O.T.</w:t>
+              <w:t>Bill</w:t>
             </w:r>
           </w:p>
         </w:tc>
@@ -3395,9 +3265,10 @@
             <w:r>
               <w:rPr>
                 <w:rFonts w:cs="Times New Roman"/>
-                <w:shd w:val="clear" w:color="auto" w:fill="FFFFFF"/>
-              </w:rPr>
-              <w:t>otbounv@yahoo.com</w:t>
+                <w:color w:val="222222"/>
+                <w:shd w:val="clear" w:color="auto" w:fill="FFFFFF"/>
+              </w:rPr>
+              <w:t>bill_m_mcgraw@yahoo.com</w:t>
             </w:r>
           </w:p>
         </w:tc>
@@ -3413,6 +3284,7 @@
             <w:pPr>
               <w:rPr>
                 <w:rFonts w:cs="Times New Roman"/>
+                <w:color w:val="222222"/>
                 <w:shd w:val="clear" w:color="auto" w:fill="FFFFFF"/>
               </w:rPr>
             </w:pPr>
@@ -3438,7 +3310,7 @@
               <w:rPr>
                 <w:rFonts w:cs="Times New Roman"/>
               </w:rPr>
-              <w:t>29</w:t>
+              <w:t>31</w:t>
             </w:r>
           </w:p>
         </w:tc>
@@ -3456,14 +3328,12 @@
                 <w:rFonts w:cs="Times New Roman"/>
               </w:rPr>
             </w:pPr>
-            <w:proofErr w:type="spellStart"/>
-            <w:r>
-              <w:rPr>
-                <w:rFonts w:cs="Times New Roman"/>
-              </w:rPr>
-              <w:t>Pappaceno</w:t>
-            </w:r>
-            <w:proofErr w:type="spellEnd"/>
+            <w:r>
+              <w:rPr>
+                <w:rFonts w:cs="Times New Roman"/>
+              </w:rPr>
+              <w:t>Merts</w:t>
+            </w:r>
           </w:p>
         </w:tc>
         <w:tc>
@@ -3484,7 +3354,7 @@
               <w:rPr>
                 <w:rFonts w:cs="Times New Roman"/>
               </w:rPr>
-              <w:t>Peter D.</w:t>
+              <w:t>Andrew</w:t>
             </w:r>
           </w:p>
         </w:tc>
@@ -3501,15 +3371,14 @@
             <w:pPr>
               <w:rPr>
                 <w:rFonts w:cs="Times New Roman"/>
-                <w:shd w:val="clear" w:color="auto" w:fill="FFFFFF"/>
-              </w:rPr>
-            </w:pPr>
-            <w:r>
-              <w:rPr>
-                <w:rFonts w:cs="Times New Roman"/>
-                <w:shd w:val="clear" w:color="auto" w:fill="FFFFFF"/>
-              </w:rPr>
-              <w:t>hulk2k8@gmail.com</w:t>
+              </w:rPr>
+            </w:pPr>
+            <w:r>
+              <w:rPr>
+                <w:rFonts w:cs="Times New Roman"/>
+                <w:shd w:val="clear" w:color="auto" w:fill="FFFFFF"/>
+              </w:rPr>
+              <w:t>andrew@andrewmerts.com</w:t>
             </w:r>
           </w:p>
         </w:tc>
@@ -3528,6 +3397,13 @@
                 <w:shd w:val="clear" w:color="auto" w:fill="FFFFFF"/>
               </w:rPr>
             </w:pPr>
+            <w:r>
+              <w:rPr>
+                <w:rFonts w:cs="Times New Roman"/>
+                <w:shd w:val="clear" w:color="auto" w:fill="FFFFFF"/>
+              </w:rPr>
+              <w:t>P</w:t>
+            </w:r>
           </w:p>
         </w:tc>
       </w:tr>
@@ -3550,7 +3426,7 @@
               <w:rPr>
                 <w:rFonts w:cs="Times New Roman"/>
               </w:rPr>
-              <w:t>30</w:t>
+              <w:t>32</w:t>
             </w:r>
           </w:p>
         </w:tc>
@@ -3572,7 +3448,7 @@
               <w:rPr>
                 <w:rFonts w:cs="Times New Roman"/>
               </w:rPr>
-              <w:t>Reyenga</w:t>
+              <w:t>O'Connor</w:t>
             </w:r>
           </w:p>
         </w:tc>
@@ -3594,7 +3470,7 @@
               <w:rPr>
                 <w:rFonts w:cs="Times New Roman"/>
               </w:rPr>
-              <w:t>Joe</w:t>
+              <w:t>Daniel</w:t>
             </w:r>
           </w:p>
         </w:tc>
@@ -3619,7 +3495,7 @@
                 <w:rFonts w:cs="Times New Roman"/>
                 <w:shd w:val="clear" w:color="auto" w:fill="FFFFFF"/>
               </w:rPr>
-              <w:t>joe.reyenga@gmail.com</w:t>
+              <w:t>doconnor7@gmail.com</w:t>
             </w:r>
           </w:p>
         </w:tc>
@@ -3638,6 +3514,13 @@
                 <w:shd w:val="clear" w:color="auto" w:fill="FFFFFF"/>
               </w:rPr>
             </w:pPr>
+            <w:r>
+              <w:rPr>
+                <w:rFonts w:cs="Times New Roman"/>
+                <w:shd w:val="clear" w:color="auto" w:fill="FFFFFF"/>
+              </w:rPr>
+              <w:t>EPT</w:t>
+            </w:r>
           </w:p>
         </w:tc>
       </w:tr>
@@ -3660,7 +3543,7 @@
               <w:rPr>
                 <w:rFonts w:cs="Times New Roman"/>
               </w:rPr>
-              <w:t>31</w:t>
+              <w:t>33</w:t>
             </w:r>
           </w:p>
         </w:tc>
@@ -3682,7 +3565,7 @@
               <w:rPr>
                 <w:rFonts w:cs="Times New Roman"/>
               </w:rPr>
-              <w:t>Reyenga</w:t>
+              <w:t>Outhaithany</w:t>
             </w:r>
           </w:p>
         </w:tc>
@@ -3704,7 +3587,7 @@
               <w:rPr>
                 <w:rFonts w:cs="Times New Roman"/>
               </w:rPr>
-              <w:t>Moira</w:t>
+              <w:t>O.T.</w:t>
             </w:r>
           </w:p>
         </w:tc>
@@ -3724,6 +3607,13 @@
                 <w:shd w:val="clear" w:color="auto" w:fill="FFFFFF"/>
               </w:rPr>
             </w:pPr>
+            <w:r>
+              <w:rPr>
+                <w:rFonts w:cs="Times New Roman"/>
+                <w:shd w:val="clear" w:color="auto" w:fill="FFFFFF"/>
+              </w:rPr>
+              <w:t>otbounv@yahoo.com</w:t>
+            </w:r>
           </w:p>
         </w:tc>
         <w:tc>
@@ -3763,7 +3653,7 @@
               <w:rPr>
                 <w:rFonts w:cs="Times New Roman"/>
               </w:rPr>
-              <w:t>32</w:t>
+              <w:t>34</w:t>
             </w:r>
           </w:p>
         </w:tc>
@@ -3781,12 +3671,14 @@
                 <w:rFonts w:cs="Times New Roman"/>
               </w:rPr>
             </w:pPr>
-            <w:r>
-              <w:rPr>
-                <w:rFonts w:cs="Times New Roman"/>
-              </w:rPr>
-              <w:t>Roth</w:t>
-            </w:r>
+            <w:proofErr w:type="spellStart"/>
+            <w:r>
+              <w:rPr>
+                <w:rFonts w:cs="Times New Roman"/>
+              </w:rPr>
+              <w:t>Pappaceno</w:t>
+            </w:r>
+            <w:proofErr w:type="spellEnd"/>
           </w:p>
         </w:tc>
         <w:tc>
@@ -3807,7 +3699,7 @@
               <w:rPr>
                 <w:rFonts w:cs="Times New Roman"/>
               </w:rPr>
-              <w:t>Chris</w:t>
+              <w:t>Peter D.</w:t>
             </w:r>
           </w:p>
         </w:tc>
@@ -3832,7 +3724,7 @@
                 <w:rFonts w:cs="Times New Roman"/>
                 <w:shd w:val="clear" w:color="auto" w:fill="FFFFFF"/>
               </w:rPr>
-              <w:t>glider1217@yahoo.com</w:t>
+              <w:t>hulk2k8@gmail.com</w:t>
             </w:r>
           </w:p>
         </w:tc>
@@ -3851,13 +3743,6 @@
                 <w:shd w:val="clear" w:color="auto" w:fill="FFFFFF"/>
               </w:rPr>
             </w:pPr>
-            <w:r>
-              <w:rPr>
-                <w:rFonts w:cs="Times New Roman"/>
-                <w:shd w:val="clear" w:color="auto" w:fill="FFFFFF"/>
-              </w:rPr>
-              <w:t>P</w:t>
-            </w:r>
           </w:p>
         </w:tc>
       </w:tr>
@@ -3880,7 +3765,7 @@
               <w:rPr>
                 <w:rFonts w:cs="Times New Roman"/>
               </w:rPr>
-              <w:t>33</w:t>
+              <w:t>35</w:t>
             </w:r>
           </w:p>
         </w:tc>
@@ -3902,7 +3787,7 @@
               <w:rPr>
                 <w:rFonts w:cs="Times New Roman"/>
               </w:rPr>
-              <w:t>Salvador</w:t>
+              <w:t>Reyenga</w:t>
             </w:r>
           </w:p>
         </w:tc>
@@ -3924,7 +3809,7 @@
               <w:rPr>
                 <w:rFonts w:cs="Times New Roman"/>
               </w:rPr>
-              <w:t>Victor</w:t>
+              <w:t>Joe</w:t>
             </w:r>
           </w:p>
         </w:tc>
@@ -3949,7 +3834,7 @@
                 <w:rFonts w:cs="Times New Roman"/>
                 <w:shd w:val="clear" w:color="auto" w:fill="FFFFFF"/>
               </w:rPr>
-              <w:t>salnrqtbl@gmail.com</w:t>
+              <w:t>joe.reyenga@gmail.com</w:t>
             </w:r>
           </w:p>
         </w:tc>
@@ -3968,13 +3853,6 @@
                 <w:shd w:val="clear" w:color="auto" w:fill="FFFFFF"/>
               </w:rPr>
             </w:pPr>
-            <w:r>
-              <w:rPr>
-                <w:rFonts w:cs="Times New Roman"/>
-                <w:shd w:val="clear" w:color="auto" w:fill="FFFFFF"/>
-              </w:rPr>
-              <w:t>P</w:t>
-            </w:r>
           </w:p>
         </w:tc>
       </w:tr>
@@ -3997,7 +3875,7 @@
               <w:rPr>
                 <w:rFonts w:cs="Times New Roman"/>
               </w:rPr>
-              <w:t>34</w:t>
+              <w:t>36</w:t>
             </w:r>
           </w:p>
         </w:tc>
@@ -4015,22 +3893,12 @@
                 <w:rFonts w:cs="Times New Roman"/>
               </w:rPr>
             </w:pPr>
-            <w:proofErr w:type="spellStart"/>
-            <w:r>
-              <w:rPr>
-                <w:rFonts w:cs="Times New Roman"/>
-                <w:shd w:val="clear" w:color="auto" w:fill="FFFFFF"/>
-              </w:rPr>
-              <w:t>S</w:t>
-            </w:r>
-            <w:r>
-              <w:rPr>
-                <w:rFonts w:cs="Times New Roman"/>
-                <w:shd w:val="clear" w:color="auto" w:fill="FFFFFF"/>
-              </w:rPr>
-              <w:t>athngam</w:t>
-            </w:r>
-            <w:proofErr w:type="spellEnd"/>
+            <w:r>
+              <w:rPr>
+                <w:rFonts w:cs="Times New Roman"/>
+              </w:rPr>
+              <w:t>Reyenga</w:t>
+            </w:r>
           </w:p>
         </w:tc>
         <w:tc>
@@ -4047,14 +3915,12 @@
                 <w:rFonts w:cs="Times New Roman"/>
               </w:rPr>
             </w:pPr>
-            <w:proofErr w:type="spellStart"/>
-            <w:r>
-              <w:rPr>
-                <w:rFonts w:cs="Times New Roman"/>
-              </w:rPr>
-              <w:t>Ott</w:t>
-            </w:r>
-            <w:proofErr w:type="spellEnd"/>
+            <w:r>
+              <w:rPr>
+                <w:rFonts w:cs="Times New Roman"/>
+              </w:rPr>
+              <w:t>Moira</w:t>
+            </w:r>
           </w:p>
         </w:tc>
         <w:tc>
@@ -4078,7 +3944,7 @@
                 <w:rFonts w:cs="Times New Roman"/>
                 <w:shd w:val="clear" w:color="auto" w:fill="FFFFFF"/>
               </w:rPr>
-              <w:t>ott.sathngam@gmail.com</w:t>
+              <w:t>(Joe's little daughter)</w:t>
             </w:r>
           </w:p>
         </w:tc>
@@ -4119,7 +3985,7 @@
               <w:rPr>
                 <w:rFonts w:cs="Times New Roman"/>
               </w:rPr>
-              <w:t>35</w:t>
+              <w:t>37</w:t>
             </w:r>
           </w:p>
         </w:tc>
@@ -4141,7 +4007,7 @@
               <w:rPr>
                 <w:rFonts w:cs="Times New Roman"/>
               </w:rPr>
-              <w:t>Sheldon</w:t>
+              <w:t>Roth</w:t>
             </w:r>
           </w:p>
         </w:tc>
@@ -4163,7 +4029,7 @@
               <w:rPr>
                 <w:rFonts w:cs="Times New Roman"/>
               </w:rPr>
-              <w:t>Skip</w:t>
+              <w:t>Chris</w:t>
             </w:r>
           </w:p>
         </w:tc>
@@ -4180,14 +4046,15 @@
             <w:pPr>
               <w:rPr>
                 <w:rFonts w:cs="Times New Roman"/>
-              </w:rPr>
-            </w:pPr>
-            <w:r>
-              <w:rPr>
-                <w:rFonts w:cs="Times New Roman"/>
-                <w:shd w:val="clear" w:color="auto" w:fill="FFFFFF"/>
-              </w:rPr>
-              <w:t>hsheldon16@juno.com</w:t>
+                <w:shd w:val="clear" w:color="auto" w:fill="FFFFFF"/>
+              </w:rPr>
+            </w:pPr>
+            <w:r>
+              <w:rPr>
+                <w:rFonts w:cs="Times New Roman"/>
+                <w:shd w:val="clear" w:color="auto" w:fill="FFFFFF"/>
+              </w:rPr>
+              <w:t>glider1217@yahoo.com</w:t>
             </w:r>
           </w:p>
         </w:tc>
@@ -4235,7 +4102,7 @@
               <w:rPr>
                 <w:rFonts w:cs="Times New Roman"/>
               </w:rPr>
-              <w:t>36</w:t>
+              <w:t>38</w:t>
             </w:r>
           </w:p>
         </w:tc>
@@ -4257,7 +4124,7 @@
               <w:rPr>
                 <w:rFonts w:cs="Times New Roman"/>
               </w:rPr>
-              <w:t>Stevens</w:t>
+              <w:t>Salvador</w:t>
             </w:r>
           </w:p>
         </w:tc>
@@ -4279,7 +4146,7 @@
               <w:rPr>
                 <w:rFonts w:cs="Times New Roman"/>
               </w:rPr>
-              <w:t>Morris</w:t>
+              <w:t>Victor</w:t>
             </w:r>
           </w:p>
         </w:tc>
@@ -4296,14 +4163,15 @@
             <w:pPr>
               <w:rPr>
                 <w:rFonts w:cs="Times New Roman"/>
-              </w:rPr>
-            </w:pPr>
-            <w:r>
-              <w:rPr>
-                <w:rFonts w:cs="Times New Roman"/>
-                <w:shd w:val="clear" w:color="auto" w:fill="FFFFFF"/>
-              </w:rPr>
-              <w:t>moestevens@cox.net</w:t>
+                <w:shd w:val="clear" w:color="auto" w:fill="FFFFFF"/>
+              </w:rPr>
+            </w:pPr>
+            <w:r>
+              <w:rPr>
+                <w:rFonts w:cs="Times New Roman"/>
+                <w:shd w:val="clear" w:color="auto" w:fill="FFFFFF"/>
+              </w:rPr>
+              <w:t>salnrqtbl@gmail.com</w:t>
             </w:r>
           </w:p>
         </w:tc>
@@ -4327,7 +4195,7 @@
                 <w:rFonts w:cs="Times New Roman"/>
                 <w:shd w:val="clear" w:color="auto" w:fill="FFFFFF"/>
               </w:rPr>
-              <w:t>EP</w:t>
+              <w:t>P</w:t>
             </w:r>
           </w:p>
         </w:tc>
@@ -4351,7 +4219,7 @@
               <w:rPr>
                 <w:rFonts w:cs="Times New Roman"/>
               </w:rPr>
-              <w:t>37</w:t>
+              <w:t>39</w:t>
             </w:r>
           </w:p>
         </w:tc>
@@ -4369,12 +4237,22 @@
                 <w:rFonts w:cs="Times New Roman"/>
               </w:rPr>
             </w:pPr>
-            <w:r>
-              <w:rPr>
-                <w:rFonts w:cs="Times New Roman"/>
-              </w:rPr>
-              <w:t>Strait</w:t>
-            </w:r>
+            <w:proofErr w:type="spellStart"/>
+            <w:r>
+              <w:rPr>
+                <w:rFonts w:cs="Times New Roman"/>
+                <w:shd w:val="clear" w:color="auto" w:fill="FFFFFF"/>
+              </w:rPr>
+              <w:t>S</w:t>
+            </w:r>
+            <w:r>
+              <w:rPr>
+                <w:rFonts w:cs="Times New Roman"/>
+                <w:shd w:val="clear" w:color="auto" w:fill="FFFFFF"/>
+              </w:rPr>
+              <w:t>athngam</w:t>
+            </w:r>
+            <w:proofErr w:type="spellEnd"/>
           </w:p>
         </w:tc>
         <w:tc>
@@ -4391,12 +4269,14 @@
                 <w:rFonts w:cs="Times New Roman"/>
               </w:rPr>
             </w:pPr>
-            <w:r>
-              <w:rPr>
-                <w:rFonts w:cs="Times New Roman"/>
-              </w:rPr>
-              <w:t>Steve</w:t>
-            </w:r>
+            <w:proofErr w:type="spellStart"/>
+            <w:r>
+              <w:rPr>
+                <w:rFonts w:cs="Times New Roman"/>
+              </w:rPr>
+              <w:t>Ott</w:t>
+            </w:r>
+            <w:proofErr w:type="spellEnd"/>
           </w:p>
         </w:tc>
         <w:tc>
@@ -4412,13 +4292,15 @@
             <w:pPr>
               <w:rPr>
                 <w:rFonts w:cs="Times New Roman"/>
-              </w:rPr>
-            </w:pPr>
-            <w:r>
-              <w:rPr>
-                <w:rFonts w:cs="Times New Roman"/>
-              </w:rPr>
-              <w:t>sestrait@gmail.com</w:t>
+                <w:shd w:val="clear" w:color="auto" w:fill="FFFFFF"/>
+              </w:rPr>
+            </w:pPr>
+            <w:r>
+              <w:rPr>
+                <w:rFonts w:cs="Times New Roman"/>
+                <w:shd w:val="clear" w:color="auto" w:fill="FFFFFF"/>
+              </w:rPr>
+              <w:t>ott.sathngam@gmail.com</w:t>
             </w:r>
           </w:p>
         </w:tc>
@@ -4434,6 +4316,7 @@
             <w:pPr>
               <w:rPr>
                 <w:rFonts w:cs="Times New Roman"/>
+                <w:shd w:val="clear" w:color="auto" w:fill="FFFFFF"/>
               </w:rPr>
             </w:pPr>
           </w:p>
@@ -4458,7 +4341,7 @@
               <w:rPr>
                 <w:rFonts w:cs="Times New Roman"/>
               </w:rPr>
-              <w:t>38</w:t>
+              <w:t>40</w:t>
             </w:r>
           </w:p>
         </w:tc>
@@ -4480,7 +4363,7 @@
               <w:rPr>
                 <w:rFonts w:cs="Times New Roman"/>
               </w:rPr>
-              <w:t>Touma</w:t>
+              <w:t>Sheldon</w:t>
             </w:r>
           </w:p>
         </w:tc>
@@ -4502,7 +4385,7 @@
               <w:rPr>
                 <w:rFonts w:cs="Times New Roman"/>
               </w:rPr>
-              <w:t>Jimmy</w:t>
+              <w:t>Skip</w:t>
             </w:r>
           </w:p>
         </w:tc>
@@ -4524,8 +4407,9 @@
             <w:r>
               <w:rPr>
                 <w:rFonts w:cs="Times New Roman"/>
-              </w:rPr>
-              <w:t>jimmytouma@gmail.com</w:t>
+                <w:shd w:val="clear" w:color="auto" w:fill="FFFFFF"/>
+              </w:rPr>
+              <w:t>hsheldon16@juno.com</w:t>
             </w:r>
           </w:p>
         </w:tc>
@@ -4541,11 +4425,13 @@
             <w:pPr>
               <w:rPr>
                 <w:rFonts w:cs="Times New Roman"/>
-              </w:rPr>
-            </w:pPr>
-            <w:r>
-              <w:rPr>
-                <w:rFonts w:cs="Times New Roman"/>
+                <w:shd w:val="clear" w:color="auto" w:fill="FFFFFF"/>
+              </w:rPr>
+            </w:pPr>
+            <w:r>
+              <w:rPr>
+                <w:rFonts w:cs="Times New Roman"/>
+                <w:shd w:val="clear" w:color="auto" w:fill="FFFFFF"/>
               </w:rPr>
               <w:t>P</w:t>
             </w:r>
@@ -4571,7 +4457,7 @@
               <w:rPr>
                 <w:rFonts w:cs="Times New Roman"/>
               </w:rPr>
-              <w:t>39</w:t>
+              <w:t>41</w:t>
             </w:r>
           </w:p>
         </w:tc>
@@ -4593,7 +4479,7 @@
               <w:rPr>
                 <w:rFonts w:cs="Times New Roman"/>
               </w:rPr>
-              <w:t>Wagner</w:t>
+              <w:t>Stevens</w:t>
             </w:r>
           </w:p>
         </w:tc>
@@ -4615,7 +4501,7 @@
               <w:rPr>
                 <w:rFonts w:cs="Times New Roman"/>
               </w:rPr>
-              <w:t>Bryon</w:t>
+              <w:t>Morris</w:t>
             </w:r>
           </w:p>
         </w:tc>
@@ -4637,8 +4523,9 @@
             <w:r>
               <w:rPr>
                 <w:rFonts w:cs="Times New Roman"/>
-              </w:rPr>
-              <w:t>ki4cxt@yahoo.com</w:t>
+                <w:shd w:val="clear" w:color="auto" w:fill="FFFFFF"/>
+              </w:rPr>
+              <w:t>moestevens@cox.net</w:t>
             </w:r>
           </w:p>
         </w:tc>
@@ -4654,11 +4541,13 @@
             <w:pPr>
               <w:rPr>
                 <w:rFonts w:cs="Times New Roman"/>
-              </w:rPr>
-            </w:pPr>
-            <w:r>
-              <w:rPr>
-                <w:rFonts w:cs="Times New Roman"/>
+                <w:shd w:val="clear" w:color="auto" w:fill="FFFFFF"/>
+              </w:rPr>
+            </w:pPr>
+            <w:r>
+              <w:rPr>
+                <w:rFonts w:cs="Times New Roman"/>
+                <w:shd w:val="clear" w:color="auto" w:fill="FFFFFF"/>
               </w:rPr>
               <w:t>EP</w:t>
             </w:r>
@@ -4684,7 +4573,7 @@
               <w:rPr>
                 <w:rFonts w:cs="Times New Roman"/>
               </w:rPr>
-              <w:t>40</w:t>
+              <w:t>42</w:t>
             </w:r>
           </w:p>
         </w:tc>
@@ -4706,7 +4595,7 @@
               <w:rPr>
                 <w:rFonts w:cs="Times New Roman"/>
               </w:rPr>
-              <w:t>Ward</w:t>
+              <w:t>Strait</w:t>
             </w:r>
           </w:p>
         </w:tc>
@@ -4728,7 +4617,7 @@
               <w:rPr>
                 <w:rFonts w:cs="Times New Roman"/>
               </w:rPr>
-              <w:t>Harry</w:t>
+              <w:t>Steve</w:t>
             </w:r>
           </w:p>
         </w:tc>
@@ -4751,7 +4640,7 @@
               <w:rPr>
                 <w:rFonts w:cs="Times New Roman"/>
               </w:rPr>
-              <w:t>harryward@fastmail.com</w:t>
+              <w:t>sestrait@gmail.com</w:t>
             </w:r>
           </w:p>
         </w:tc>
@@ -4769,12 +4658,6 @@
                 <w:rFonts w:cs="Times New Roman"/>
               </w:rPr>
             </w:pPr>
-            <w:r>
-              <w:rPr>
-                <w:rFonts w:cs="Times New Roman"/>
-              </w:rPr>
-              <w:t>EPT</w:t>
-            </w:r>
           </w:p>
         </w:tc>
       </w:tr>
@@ -4797,7 +4680,7 @@
               <w:rPr>
                 <w:rFonts w:cs="Times New Roman"/>
               </w:rPr>
-              <w:t>41</w:t>
+              <w:t>43</w:t>
             </w:r>
           </w:p>
         </w:tc>
@@ -4819,7 +4702,7 @@
               <w:rPr>
                 <w:rFonts w:cs="Times New Roman"/>
               </w:rPr>
-              <w:t>West</w:t>
+              <w:t>Touma</w:t>
             </w:r>
           </w:p>
         </w:tc>
@@ -4841,7 +4724,7 @@
               <w:rPr>
                 <w:rFonts w:cs="Times New Roman"/>
               </w:rPr>
-              <w:t>Phil</w:t>
+              <w:t>Jimmy</w:t>
             </w:r>
           </w:p>
         </w:tc>
@@ -4864,7 +4747,7 @@
               <w:rPr>
                 <w:rFonts w:cs="Times New Roman"/>
               </w:rPr>
-              <w:t>a-b-c-d-e-f@cox.net</w:t>
+              <w:t>jimmytouma@gmail.com</w:t>
             </w:r>
           </w:p>
         </w:tc>
@@ -4910,7 +4793,7 @@
               <w:rPr>
                 <w:rFonts w:cs="Times New Roman"/>
               </w:rPr>
-              <w:t>42</w:t>
+              <w:t>44</w:t>
             </w:r>
           </w:p>
         </w:tc>
@@ -4932,7 +4815,7 @@
               <w:rPr>
                 <w:rFonts w:cs="Times New Roman"/>
               </w:rPr>
-              <w:t>Williams</w:t>
+              <w:t>Wagner</w:t>
             </w:r>
           </w:p>
         </w:tc>
@@ -4954,7 +4837,7 @@
               <w:rPr>
                 <w:rFonts w:cs="Times New Roman"/>
               </w:rPr>
-              <w:t>Brad</w:t>
+              <w:t>Bryon</w:t>
             </w:r>
           </w:p>
         </w:tc>
@@ -4977,7 +4860,7 @@
               <w:rPr>
                 <w:rFonts w:cs="Times New Roman"/>
               </w:rPr>
-              <w:t>brad29@cox.net</w:t>
+              <w:t>ki4cxt@yahoo.com</w:t>
             </w:r>
           </w:p>
         </w:tc>
@@ -4995,6 +4878,12 @@
                 <w:rFonts w:cs="Times New Roman"/>
               </w:rPr>
             </w:pPr>
+            <w:r>
+              <w:rPr>
+                <w:rFonts w:cs="Times New Roman"/>
+              </w:rPr>
+              <w:t>EP</w:t>
+            </w:r>
           </w:p>
         </w:tc>
       </w:tr>
@@ -5017,7 +4906,7 @@
               <w:rPr>
                 <w:rFonts w:cs="Times New Roman"/>
               </w:rPr>
-              <w:t>43</w:t>
+              <w:t>45</w:t>
             </w:r>
           </w:p>
         </w:tc>
@@ -5035,6 +4924,12 @@
                 <w:rFonts w:cs="Times New Roman"/>
               </w:rPr>
             </w:pPr>
+            <w:r>
+              <w:rPr>
+                <w:rFonts w:cs="Times New Roman"/>
+              </w:rPr>
+              <w:t>Ward</w:t>
+            </w:r>
           </w:p>
         </w:tc>
         <w:tc>
@@ -5051,6 +4946,12 @@
                 <w:rFonts w:cs="Times New Roman"/>
               </w:rPr>
             </w:pPr>
+            <w:r>
+              <w:rPr>
+                <w:rFonts w:cs="Times New Roman"/>
+              </w:rPr>
+              <w:t>Harry</w:t>
+            </w:r>
           </w:p>
         </w:tc>
         <w:tc>
@@ -5068,6 +4969,12 @@
                 <w:rFonts w:cs="Times New Roman"/>
               </w:rPr>
             </w:pPr>
+            <w:r>
+              <w:rPr>
+                <w:rFonts w:cs="Times New Roman"/>
+              </w:rPr>
+              <w:t>harryward@fastmail.com</w:t>
+            </w:r>
           </w:p>
         </w:tc>
         <w:tc>
@@ -5084,6 +4991,12 @@
                 <w:rFonts w:cs="Times New Roman"/>
               </w:rPr>
             </w:pPr>
+            <w:r>
+              <w:rPr>
+                <w:rFonts w:cs="Times New Roman"/>
+              </w:rPr>
+              <w:t>EPT</w:t>
+            </w:r>
           </w:p>
         </w:tc>
       </w:tr>
@@ -5106,7 +5019,7 @@
               <w:rPr>
                 <w:rFonts w:cs="Times New Roman"/>
               </w:rPr>
-              <w:t>44</w:t>
+              <w:t>46</w:t>
             </w:r>
           </w:p>
         </w:tc>
@@ -5124,6 +5037,12 @@
                 <w:rFonts w:cs="Times New Roman"/>
               </w:rPr>
             </w:pPr>
+            <w:r>
+              <w:rPr>
+                <w:rFonts w:cs="Times New Roman"/>
+              </w:rPr>
+              <w:t>West</w:t>
+            </w:r>
           </w:p>
         </w:tc>
         <w:tc>
@@ -5140,6 +5059,12 @@
                 <w:rFonts w:cs="Times New Roman"/>
               </w:rPr>
             </w:pPr>
+            <w:r>
+              <w:rPr>
+                <w:rFonts w:cs="Times New Roman"/>
+              </w:rPr>
+              <w:t>Phil</w:t>
+            </w:r>
           </w:p>
         </w:tc>
         <w:tc>
@@ -5157,6 +5082,12 @@
                 <w:rFonts w:cs="Times New Roman"/>
               </w:rPr>
             </w:pPr>
+            <w:r>
+              <w:rPr>
+                <w:rFonts w:cs="Times New Roman"/>
+              </w:rPr>
+              <w:t>a-b-c-d-e-f@cox.net</w:t>
+            </w:r>
           </w:p>
         </w:tc>
         <w:tc>
@@ -5173,12 +5104,125 @@
                 <w:rFonts w:cs="Times New Roman"/>
               </w:rPr>
             </w:pPr>
+            <w:r>
+              <w:rPr>
+                <w:rFonts w:cs="Times New Roman"/>
+              </w:rPr>
+              <w:t>P</w:t>
+            </w:r>
           </w:p>
         </w:tc>
       </w:tr>
       <w:tr>
         <w:tc>
           <w:tcPr>
+            <w:tcW w:w="620" w:type="dxa"/>
+            <w:shd w:val="clear" w:color="auto" w:fill="auto"/>
+            <w:tcMar>
+              <w:left w:w="115" w:type="dxa"/>
+            </w:tcMar>
+          </w:tcPr>
+          <w:p>
+            <w:pPr>
+              <w:rPr>
+                <w:rFonts w:cs="Times New Roman"/>
+              </w:rPr>
+            </w:pPr>
+            <w:r>
+              <w:rPr>
+                <w:rFonts w:cs="Times New Roman"/>
+              </w:rPr>
+              <w:t>47</w:t>
+            </w:r>
+          </w:p>
+        </w:tc>
+        <w:tc>
+          <w:tcPr>
+            <w:tcW w:w="1417" w:type="dxa"/>
+            <w:shd w:val="clear" w:color="auto" w:fill="auto"/>
+            <w:tcMar>
+              <w:left w:w="115" w:type="dxa"/>
+            </w:tcMar>
+          </w:tcPr>
+          <w:p>
+            <w:pPr>
+              <w:rPr>
+                <w:rFonts w:cs="Times New Roman"/>
+              </w:rPr>
+            </w:pPr>
+            <w:r>
+              <w:rPr>
+                <w:rFonts w:cs="Times New Roman"/>
+              </w:rPr>
+              <w:t>Williams</w:t>
+            </w:r>
+          </w:p>
+        </w:tc>
+        <w:tc>
+          <w:tcPr>
+            <w:tcW w:w="1620" w:type="dxa"/>
+            <w:shd w:val="clear" w:color="auto" w:fill="auto"/>
+            <w:tcMar>
+              <w:left w:w="115" w:type="dxa"/>
+            </w:tcMar>
+          </w:tcPr>
+          <w:p>
+            <w:pPr>
+              <w:rPr>
+                <w:rFonts w:cs="Times New Roman"/>
+              </w:rPr>
+            </w:pPr>
+            <w:r>
+              <w:rPr>
+                <w:rFonts w:cs="Times New Roman"/>
+              </w:rPr>
+              <w:t>Brad</w:t>
+            </w:r>
+          </w:p>
+        </w:tc>
+        <w:tc>
+          <w:tcPr>
+            <w:tcW w:w="4468" w:type="dxa"/>
+            <w:gridSpan w:val="2"/>
+            <w:shd w:val="clear" w:color="auto" w:fill="auto"/>
+            <w:tcMar>
+              <w:left w:w="115" w:type="dxa"/>
+            </w:tcMar>
+          </w:tcPr>
+          <w:p>
+            <w:pPr>
+              <w:rPr>
+                <w:rFonts w:cs="Times New Roman"/>
+              </w:rPr>
+            </w:pPr>
+            <w:r>
+              <w:rPr>
+                <w:rFonts w:cs="Times New Roman"/>
+              </w:rPr>
+              <w:t>brad29@cox.net</w:t>
+            </w:r>
+          </w:p>
+        </w:tc>
+        <w:tc>
+          <w:tcPr>
+            <w:tcW w:w="1465" w:type="dxa"/>
+            <w:shd w:val="clear" w:color="auto" w:fill="auto"/>
+            <w:tcMar>
+              <w:left w:w="115" w:type="dxa"/>
+            </w:tcMar>
+          </w:tcPr>
+          <w:p>
+            <w:pPr>
+              <w:rPr>
+                <w:rFonts w:cs="Times New Roman"/>
+              </w:rPr>
+            </w:pPr>
+          </w:p>
+        </w:tc>
+      </w:tr>
+      <w:tr>
+        <w:tc>
+          <w:tcPr>
             <w:tcW w:w="9590" w:type="dxa"/>
             <w:gridSpan w:val="6"/>
             <w:shd w:val="clear" w:color="auto" w:fill="auto"/>
@@ -5202,7 +5246,7 @@
                 <w:shd w:val="clear" w:color="auto" w:fill="FFFFFF"/>
               </w:rPr>
               <w:lastRenderedPageBreak/>
-              <w:t>Names below here have no or a bad-mail address or have never attended</w:t>
+              <w:t>Names below here have no or a bad-mail address, or have never attended or rarely attend</w:t>
             </w:r>
           </w:p>
         </w:tc>
@@ -5222,6 +5266,12 @@
                 <w:rFonts w:cs="Times New Roman"/>
               </w:rPr>
             </w:pPr>
+            <w:r>
+              <w:rPr>
+                <w:rFonts w:cs="Times New Roman"/>
+              </w:rPr>
+              <w:t>1</w:t>
+            </w:r>
           </w:p>
         </w:tc>
         <w:tc>
@@ -5319,6 +5369,122 @@
                 <w:rFonts w:cs="Times New Roman"/>
               </w:rPr>
             </w:pPr>
+            <w:r>
+              <w:rPr>
+                <w:rFonts w:cs="Times New Roman"/>
+              </w:rPr>
+              <w:t>2</w:t>
+            </w:r>
+          </w:p>
+        </w:tc>
+        <w:tc>
+          <w:tcPr>
+            <w:tcW w:w="1417" w:type="dxa"/>
+            <w:shd w:val="clear" w:color="auto" w:fill="auto"/>
+            <w:tcMar>
+              <w:left w:w="115" w:type="dxa"/>
+            </w:tcMar>
+          </w:tcPr>
+          <w:p>
+            <w:pPr>
+              <w:rPr>
+                <w:rFonts w:cs="Times New Roman"/>
+              </w:rPr>
+            </w:pPr>
+            <w:r>
+              <w:rPr>
+                <w:rFonts w:cs="Times New Roman"/>
+              </w:rPr>
+              <w:t>Boudreaux</w:t>
+            </w:r>
+          </w:p>
+        </w:tc>
+        <w:tc>
+          <w:tcPr>
+            <w:tcW w:w="1620" w:type="dxa"/>
+            <w:shd w:val="clear" w:color="auto" w:fill="auto"/>
+            <w:tcMar>
+              <w:left w:w="115" w:type="dxa"/>
+            </w:tcMar>
+          </w:tcPr>
+          <w:p>
+            <w:pPr>
+              <w:rPr>
+                <w:rFonts w:cs="Times New Roman"/>
+              </w:rPr>
+            </w:pPr>
+            <w:r>
+              <w:rPr>
+                <w:rFonts w:cs="Times New Roman"/>
+              </w:rPr>
+              <w:t>Ellis</w:t>
+            </w:r>
+          </w:p>
+        </w:tc>
+        <w:tc>
+          <w:tcPr>
+            <w:tcW w:w="3919" w:type="dxa"/>
+            <w:shd w:val="clear" w:color="auto" w:fill="auto"/>
+            <w:tcMar>
+              <w:left w:w="115" w:type="dxa"/>
+            </w:tcMar>
+          </w:tcPr>
+          <w:p>
+            <w:pPr>
+              <w:rPr>
+                <w:rFonts w:cs="Times New Roman"/>
+                <w:shd w:val="clear" w:color="auto" w:fill="FFFFFF"/>
+              </w:rPr>
+            </w:pPr>
+            <w:r>
+              <w:rPr>
+                <w:rFonts w:cs="Times New Roman"/>
+                <w:shd w:val="clear" w:color="auto" w:fill="FFFFFF"/>
+              </w:rPr>
+              <w:t>ellisboudr@aol.com</w:t>
+            </w:r>
+          </w:p>
+        </w:tc>
+        <w:tc>
+          <w:tcPr>
+            <w:tcW w:w="2014" w:type="dxa"/>
+            <w:gridSpan w:val="2"/>
+            <w:shd w:val="clear" w:color="auto" w:fill="auto"/>
+            <w:tcMar>
+              <w:left w:w="115" w:type="dxa"/>
+            </w:tcMar>
+          </w:tcPr>
+          <w:p>
+            <w:pPr>
+              <w:rPr>
+                <w:rFonts w:cs="Times New Roman"/>
+                <w:shd w:val="clear" w:color="auto" w:fill="FFFFFF"/>
+              </w:rPr>
+            </w:pPr>
+          </w:p>
+        </w:tc>
+      </w:tr>
+      <w:tr>
+        <w:tc>
+          <w:tcPr>
+            <w:tcW w:w="620" w:type="dxa"/>
+            <w:shd w:val="clear" w:color="auto" w:fill="auto"/>
+            <w:tcMar>
+              <w:left w:w="115" w:type="dxa"/>
+            </w:tcMar>
+          </w:tcPr>
+          <w:p>
+            <w:pPr>
+              <w:rPr>
+                <w:rFonts w:cs="Times New Roman"/>
+              </w:rPr>
+            </w:pPr>
+            <w:r>
+              <w:rPr>
+                <w:rFonts w:cs="Times New Roman"/>
+              </w:rPr>
+              <w:t>3</w:t>
+            </w:r>
           </w:p>
         </w:tc>
         <w:tc>
@@ -5433,6 +5599,12 @@
                 <w:rFonts w:cs="Times New Roman"/>
               </w:rPr>
             </w:pPr>
+            <w:r>
+              <w:rPr>
+                <w:rFonts w:cs="Times New Roman"/>
+              </w:rPr>
+              <w:t>4</w:t>
+            </w:r>
           </w:p>
         </w:tc>
         <w:tc>
@@ -5522,6 +5694,12 @@
                 <w:rFonts w:cs="Times New Roman"/>
               </w:rPr>
             </w:pPr>
+            <w:r>
+              <w:rPr>
+                <w:rFonts w:cs="Times New Roman"/>
+              </w:rPr>
+              <w:t>5</w:t>
+            </w:r>
           </w:p>
         </w:tc>
         <w:tc>
@@ -5542,7 +5720,7 @@
               <w:rPr>
                 <w:rFonts w:cs="Times New Roman"/>
               </w:rPr>
-              <w:t>McCoy</w:t>
+              <w:t>Kimm</w:t>
             </w:r>
           </w:p>
         </w:tc>
@@ -5564,7 +5742,7 @@
               <w:rPr>
                 <w:rFonts w:cs="Times New Roman"/>
               </w:rPr>
-              <w:t>Josh</w:t>
+              <w:t>Matthew</w:t>
             </w:r>
           </w:p>
         </w:tc>
@@ -5580,15 +5758,13 @@
             <w:pPr>
               <w:rPr>
                 <w:rFonts w:cs="Times New Roman"/>
-                <w:shd w:val="clear" w:color="auto" w:fill="FFFFFF"/>
-              </w:rPr>
-            </w:pPr>
-            <w:r>
-              <w:rPr>
-                <w:rFonts w:cs="Times New Roman"/>
-                <w:shd w:val="clear" w:color="auto" w:fill="FFFFFF"/>
-              </w:rPr>
-              <w:t>jmccoy221@gmail.com</w:t>
+              </w:rPr>
+            </w:pPr>
+            <w:r>
+              <w:rPr>
+                <w:rFonts w:cs="Times New Roman"/>
+              </w:rPr>
+              <w:t>modshock@gmail.com</w:t>
             </w:r>
           </w:p>
         </w:tc>
@@ -5607,6 +5783,12 @@
                 <w:rFonts w:cs="Times New Roman"/>
               </w:rPr>
             </w:pPr>
+            <w:r>
+              <w:rPr>
+                <w:rFonts w:cs="Times New Roman"/>
+              </w:rPr>
+              <w:t>EP</w:t>
+            </w:r>
           </w:p>
         </w:tc>
       </w:tr>
@@ -5625,6 +5807,121 @@
                 <w:rFonts w:cs="Times New Roman"/>
               </w:rPr>
             </w:pPr>
+            <w:r>
+              <w:rPr>
+                <w:rFonts w:cs="Times New Roman"/>
+              </w:rPr>
+              <w:t>6</w:t>
+            </w:r>
+          </w:p>
+        </w:tc>
+        <w:tc>
+          <w:tcPr>
+            <w:tcW w:w="1417" w:type="dxa"/>
+            <w:shd w:val="clear" w:color="auto" w:fill="auto"/>
+            <w:tcMar>
+              <w:left w:w="115" w:type="dxa"/>
+            </w:tcMar>
+          </w:tcPr>
+          <w:p>
+            <w:pPr>
+              <w:rPr>
+                <w:rFonts w:cs="Times New Roman"/>
+              </w:rPr>
+            </w:pPr>
+            <w:r>
+              <w:rPr>
+                <w:rFonts w:cs="Times New Roman"/>
+              </w:rPr>
+              <w:t>McCoy</w:t>
+            </w:r>
+          </w:p>
+        </w:tc>
+        <w:tc>
+          <w:tcPr>
+            <w:tcW w:w="1620" w:type="dxa"/>
+            <w:shd w:val="clear" w:color="auto" w:fill="auto"/>
+            <w:tcMar>
+              <w:left w:w="115" w:type="dxa"/>
+            </w:tcMar>
+          </w:tcPr>
+          <w:p>
+            <w:pPr>
+              <w:rPr>
+                <w:rFonts w:cs="Times New Roman"/>
+              </w:rPr>
+            </w:pPr>
+            <w:r>
+              <w:rPr>
+                <w:rFonts w:cs="Times New Roman"/>
+              </w:rPr>
+              <w:t>Josh</w:t>
+            </w:r>
+          </w:p>
+        </w:tc>
+        <w:tc>
+          <w:tcPr>
+            <w:tcW w:w="3919" w:type="dxa"/>
+            <w:shd w:val="clear" w:color="auto" w:fill="auto"/>
+            <w:tcMar>
+              <w:left w:w="115" w:type="dxa"/>
+            </w:tcMar>
+          </w:tcPr>
+          <w:p>
+            <w:pPr>
+              <w:rPr>
+                <w:rFonts w:cs="Times New Roman"/>
+                <w:shd w:val="clear" w:color="auto" w:fill="FFFFFF"/>
+              </w:rPr>
+            </w:pPr>
+            <w:r>
+              <w:rPr>
+                <w:rFonts w:cs="Times New Roman"/>
+                <w:shd w:val="clear" w:color="auto" w:fill="FFFFFF"/>
+              </w:rPr>
+              <w:t>jmccoy221@gmail.com</w:t>
+            </w:r>
+          </w:p>
+        </w:tc>
+        <w:tc>
+          <w:tcPr>
+            <w:tcW w:w="2014" w:type="dxa"/>
+            <w:gridSpan w:val="2"/>
+            <w:shd w:val="clear" w:color="auto" w:fill="auto"/>
+            <w:tcMar>
+              <w:left w:w="115" w:type="dxa"/>
+            </w:tcMar>
+          </w:tcPr>
+          <w:p>
+            <w:pPr>
+              <w:rPr>
+                <w:rFonts w:cs="Times New Roman"/>
+              </w:rPr>
+            </w:pPr>
+          </w:p>
+        </w:tc>
+      </w:tr>
+      <w:tr>
+        <w:tc>
+          <w:tcPr>
+            <w:tcW w:w="620" w:type="dxa"/>
+            <w:shd w:val="clear" w:color="auto" w:fill="auto"/>
+            <w:tcMar>
+              <w:left w:w="115" w:type="dxa"/>
+            </w:tcMar>
+          </w:tcPr>
+          <w:p>
+            <w:pPr>
+              <w:rPr>
+                <w:rFonts w:cs="Times New Roman"/>
+              </w:rPr>
+            </w:pPr>
+            <w:r>
+              <w:rPr>
+                <w:rFonts w:cs="Times New Roman"/>
+              </w:rPr>
+              <w:t>7</w:t>
+            </w:r>
           </w:p>
         </w:tc>
         <w:tc>
@@ -5751,12 +6048,6 @@
                 <w:rFonts w:cs="Times New Roman"/>
               </w:rPr>
             </w:pPr>
-            <w:r>
-              <w:rPr>
-                <w:rFonts w:cs="Times New Roman"/>
-              </w:rPr>
-              <w:t>Touma</w:t>
-            </w:r>
           </w:p>
         </w:tc>
         <w:tc>
@@ -5773,12 +6064,6 @@
                 <w:rFonts w:cs="Times New Roman"/>
               </w:rPr>
             </w:pPr>
-            <w:r>
-              <w:rPr>
-                <w:rFonts w:cs="Times New Roman"/>
-              </w:rPr>
-              <w:t>Jimmy E.</w:t>
-            </w:r>
           </w:p>
         </w:tc>
         <w:tc>
@@ -5793,15 +6078,9 @@
             <w:pPr>
               <w:rPr>
                 <w:rFonts w:cs="Times New Roman"/>
-              </w:rPr>
-            </w:pPr>
-            <w:r>
-              <w:rPr>
-                <w:rFonts w:cs="Times New Roman"/>
-                <w:shd w:val="clear" w:color="auto" w:fill="FFFFFF"/>
-              </w:rPr>
-              <w:t>aitatanit@gmail.com</w:t>
-            </w:r>
+                <w:shd w:val="clear" w:color="auto" w:fill="FFFFFF"/>
+              </w:rPr>
+            </w:pPr>
           </w:p>
         </w:tc>
         <w:tc>
@@ -5817,6 +6096,7 @@
             <w:pPr>
               <w:rPr>
                 <w:rFonts w:cs="Times New Roman"/>
+                <w:shd w:val="clear" w:color="auto" w:fill="FFFFFF"/>
               </w:rPr>
             </w:pPr>
           </w:p>
@@ -5883,6 +6163,250 @@
             <w:pPr>
               <w:rPr>
                 <w:rFonts w:cs="Times New Roman"/>
+              </w:rPr>
+            </w:pPr>
+          </w:p>
+        </w:tc>
+        <w:tc>
+          <w:tcPr>
+            <w:tcW w:w="2014" w:type="dxa"/>
+            <w:gridSpan w:val="2"/>
+            <w:shd w:val="clear" w:color="auto" w:fill="auto"/>
+            <w:tcMar>
+              <w:left w:w="115" w:type="dxa"/>
+            </w:tcMar>
+          </w:tcPr>
+          <w:p>
+            <w:pPr>
+              <w:rPr>
+                <w:rFonts w:cs="Times New Roman"/>
+              </w:rPr>
+            </w:pPr>
+          </w:p>
+        </w:tc>
+      </w:tr>
+      <w:tr>
+        <w:tc>
+          <w:tcPr>
+            <w:tcW w:w="620" w:type="dxa"/>
+            <w:shd w:val="clear" w:color="auto" w:fill="auto"/>
+            <w:tcMar>
+              <w:left w:w="115" w:type="dxa"/>
+            </w:tcMar>
+          </w:tcPr>
+          <w:p>
+            <w:pPr>
+              <w:rPr>
+                <w:rFonts w:cs="Times New Roman"/>
+              </w:rPr>
+            </w:pPr>
+          </w:p>
+        </w:tc>
+        <w:tc>
+          <w:tcPr>
+            <w:tcW w:w="1417" w:type="dxa"/>
+            <w:shd w:val="clear" w:color="auto" w:fill="auto"/>
+            <w:tcMar>
+              <w:left w:w="115" w:type="dxa"/>
+            </w:tcMar>
+          </w:tcPr>
+          <w:p>
+            <w:pPr>
+              <w:rPr>
+                <w:rFonts w:cs="Times New Roman"/>
+              </w:rPr>
+            </w:pPr>
+          </w:p>
+        </w:tc>
+        <w:tc>
+          <w:tcPr>
+            <w:tcW w:w="1620" w:type="dxa"/>
+            <w:shd w:val="clear" w:color="auto" w:fill="auto"/>
+            <w:tcMar>
+              <w:left w:w="115" w:type="dxa"/>
+            </w:tcMar>
+          </w:tcPr>
+          <w:p>
+            <w:pPr>
+              <w:rPr>
+                <w:rFonts w:cs="Times New Roman"/>
+              </w:rPr>
+            </w:pPr>
+          </w:p>
+        </w:tc>
+        <w:tc>
+          <w:tcPr>
+            <w:tcW w:w="3919" w:type="dxa"/>
+            <w:shd w:val="clear" w:color="auto" w:fill="auto"/>
+            <w:tcMar>
+              <w:left w:w="115" w:type="dxa"/>
+            </w:tcMar>
+          </w:tcPr>
+          <w:p/>
+        </w:tc>
+        <w:tc>
+          <w:tcPr>
+            <w:tcW w:w="2014" w:type="dxa"/>
+            <w:gridSpan w:val="2"/>
+            <w:shd w:val="clear" w:color="auto" w:fill="auto"/>
+            <w:tcMar>
+              <w:left w:w="115" w:type="dxa"/>
+            </w:tcMar>
+          </w:tcPr>
+          <w:p>
+            <w:pPr>
+              <w:rPr>
+                <w:rFonts w:cs="Times New Roman"/>
+              </w:rPr>
+            </w:pPr>
+          </w:p>
+        </w:tc>
+      </w:tr>
+      <w:tr>
+        <w:tc>
+          <w:tcPr>
+            <w:tcW w:w="620" w:type="dxa"/>
+            <w:shd w:val="clear" w:color="auto" w:fill="auto"/>
+            <w:tcMar>
+              <w:left w:w="115" w:type="dxa"/>
+            </w:tcMar>
+          </w:tcPr>
+          <w:p>
+            <w:pPr>
+              <w:rPr>
+                <w:rFonts w:cs="Times New Roman"/>
+              </w:rPr>
+            </w:pPr>
+          </w:p>
+        </w:tc>
+        <w:tc>
+          <w:tcPr>
+            <w:tcW w:w="1417" w:type="dxa"/>
+            <w:shd w:val="clear" w:color="auto" w:fill="auto"/>
+            <w:tcMar>
+              <w:left w:w="115" w:type="dxa"/>
+            </w:tcMar>
+          </w:tcPr>
+          <w:p>
+            <w:pPr>
+              <w:rPr>
+                <w:rFonts w:cs="Times New Roman"/>
+              </w:rPr>
+            </w:pPr>
+          </w:p>
+        </w:tc>
+        <w:tc>
+          <w:tcPr>
+            <w:tcW w:w="1620" w:type="dxa"/>
+            <w:shd w:val="clear" w:color="auto" w:fill="auto"/>
+            <w:tcMar>
+              <w:left w:w="115" w:type="dxa"/>
+            </w:tcMar>
+          </w:tcPr>
+          <w:p>
+            <w:pPr>
+              <w:rPr>
+                <w:rFonts w:cs="Times New Roman"/>
+              </w:rPr>
+            </w:pPr>
+          </w:p>
+        </w:tc>
+        <w:tc>
+          <w:tcPr>
+            <w:tcW w:w="3919" w:type="dxa"/>
+            <w:shd w:val="clear" w:color="auto" w:fill="auto"/>
+            <w:tcMar>
+              <w:left w:w="115" w:type="dxa"/>
+            </w:tcMar>
+          </w:tcPr>
+          <w:p>
+            <w:pPr>
+              <w:rPr>
+                <w:rFonts w:cs="Times New Roman"/>
+              </w:rPr>
+            </w:pPr>
+          </w:p>
+        </w:tc>
+        <w:tc>
+          <w:tcPr>
+            <w:tcW w:w="2014" w:type="dxa"/>
+            <w:gridSpan w:val="2"/>
+            <w:shd w:val="clear" w:color="auto" w:fill="auto"/>
+            <w:tcMar>
+              <w:left w:w="115" w:type="dxa"/>
+            </w:tcMar>
+          </w:tcPr>
+          <w:p>
+            <w:pPr>
+              <w:rPr>
+                <w:rFonts w:cs="Times New Roman"/>
+              </w:rPr>
+            </w:pPr>
+          </w:p>
+        </w:tc>
+      </w:tr>
+      <w:tr>
+        <w:tc>
+          <w:tcPr>
+            <w:tcW w:w="620" w:type="dxa"/>
+            <w:shd w:val="clear" w:color="auto" w:fill="auto"/>
+            <w:tcMar>
+              <w:left w:w="115" w:type="dxa"/>
+            </w:tcMar>
+          </w:tcPr>
+          <w:p>
+            <w:pPr>
+              <w:rPr>
+                <w:rFonts w:cs="Times New Roman"/>
+              </w:rPr>
+            </w:pPr>
+          </w:p>
+        </w:tc>
+        <w:tc>
+          <w:tcPr>
+            <w:tcW w:w="1417" w:type="dxa"/>
+            <w:shd w:val="clear" w:color="auto" w:fill="auto"/>
+            <w:tcMar>
+              <w:left w:w="115" w:type="dxa"/>
+            </w:tcMar>
+          </w:tcPr>
+          <w:p>
+            <w:pPr>
+              <w:rPr>
+                <w:rFonts w:cs="Times New Roman"/>
+              </w:rPr>
+            </w:pPr>
+          </w:p>
+        </w:tc>
+        <w:tc>
+          <w:tcPr>
+            <w:tcW w:w="1620" w:type="dxa"/>
+            <w:shd w:val="clear" w:color="auto" w:fill="auto"/>
+            <w:tcMar>
+              <w:left w:w="115" w:type="dxa"/>
+            </w:tcMar>
+          </w:tcPr>
+          <w:p>
+            <w:pPr>
+              <w:rPr>
+                <w:rFonts w:cs="Times New Roman"/>
+              </w:rPr>
+            </w:pPr>
+          </w:p>
+        </w:tc>
+        <w:tc>
+          <w:tcPr>
+            <w:tcW w:w="3919" w:type="dxa"/>
+            <w:shd w:val="clear" w:color="auto" w:fill="auto"/>
+            <w:tcMar>
+              <w:left w:w="115" w:type="dxa"/>
+            </w:tcMar>
+          </w:tcPr>
+          <w:p>
+            <w:pPr>
+              <w:rPr>
+                <w:rFonts w:cs="Times New Roman"/>
+                <w:shd w:val="clear" w:color="auto" w:fill="FFFFFF"/>
               </w:rPr>
             </w:pPr>
           </w:p>
@@ -6548,7 +7072,7 @@
           <w:rPr>
             <w:noProof/>
           </w:rPr>
-          <w:t>1</w:t>
+          <w:t>2</w:t>
         </w:r>
         <w:r>
           <w:fldChar w:fldCharType="end"/>
@@ -7250,7 +7774,7 @@
 </file>
 
 <file path=customXml/itemProps1.xml><?xml version="1.0" encoding="utf-8"?>
-<ds:datastoreItem xmlns:ds="http://schemas.openxmlformats.org/officeDocument/2006/customXml" ds:itemID="{6B11F1C6-FFB4-4F4D-83C8-03DFF9A19BEB}">
+<ds:datastoreItem xmlns:ds="http://schemas.openxmlformats.org/officeDocument/2006/customXml" ds:itemID="{4ED91DAA-181F-4226-9052-2FEFB0D0A271}">
   <ds:schemaRefs>
     <ds:schemaRef ds:uri="http://schemas.openxmlformats.org/officeDocument/2006/bibliography"/>
   </ds:schemaRefs>

</xml_diff>